<commit_message>
Agregue porque elegimos el método precio final ponerlo en prenda
</commit_message>
<xml_diff>
--- a/Justificación de resolucion.docx
+++ b/Justificación de resolucion.docx
@@ -3,6 +3,10 @@
 <w:document xmlns:wpc="http://schemas.microsoft.com/office/word/2010/wordprocessingCanvas" xmlns:mc="http://schemas.openxmlformats.org/markup-compatibility/2006" xmlns:o="urn:schemas-microsoft-com:office:office" xmlns:r="http://schemas.openxmlformats.org/officeDocument/2006/relationships" xmlns:m="http://schemas.openxmlformats.org/officeDocument/2006/math" xmlns:v="urn:schemas-microsoft-com:vml" xmlns:wp14="http://schemas.microsoft.com/office/word/2010/wordprocessingDrawing" xmlns:wp="http://schemas.openxmlformats.org/drawingml/2006/wordprocessingDrawing" xmlns:w10="urn:schemas-microsoft-com:office:word" xmlns:w="http://schemas.openxmlformats.org/wordprocessingml/2006/main" xmlns:w14="http://schemas.microsoft.com/office/word/2010/wordml" xmlns:w15="http://schemas.microsoft.com/office/word/2012/wordml" xmlns:wpg="http://schemas.microsoft.com/office/word/2010/wordprocessingGroup" xmlns:wpi="http://schemas.microsoft.com/office/word/2010/wordprocessingInk" xmlns:wne="http://schemas.microsoft.com/office/word/2006/wordml" xmlns:wps="http://schemas.microsoft.com/office/word/2010/wordprocessingShape" mc:Ignorable="w14 w15 wp14">
   <w:body>
     <w:p>
+      <w:pPr>
+        <w:pStyle w:val="Prrafodelista"/>
+        <w:ind w:firstLine="696"/>
+      </w:pPr>
       <w:r>
         <w:t xml:space="preserve">Con respecto a la procedencia de las prendas nos decidimos a </w:t>
       </w:r>
@@ -43,7 +47,15 @@
       </w:r>
       <w:proofErr w:type="spellEnd"/>
       <w:r>
-        <w:t xml:space="preserve">. Elegimos </w:t>
+        <w:t xml:space="preserve">. </w:t>
+      </w:r>
+    </w:p>
+    <w:p>
+      <w:pPr>
+        <w:pStyle w:val="Prrafodelista"/>
+      </w:pPr>
+      <w:r>
+        <w:t xml:space="preserve">Elegimos </w:t>
       </w:r>
       <w:proofErr w:type="spellStart"/>
       <w:r>
@@ -82,7 +94,15 @@
       </w:r>
       <w:proofErr w:type="spellEnd"/>
       <w:r>
-        <w:t xml:space="preserve"> en algo por ejemplo. Y el </w:t>
+        <w:t xml:space="preserve"> en algo por ejemplo. </w:t>
+      </w:r>
+    </w:p>
+    <w:p>
+      <w:pPr>
+        <w:pStyle w:val="Prrafodelista"/>
+      </w:pPr>
+      <w:r>
+        <w:t xml:space="preserve">Y el </w:t>
       </w:r>
       <w:proofErr w:type="spellStart"/>
       <w:r>
@@ -153,6 +173,49 @@
       <w:r>
         <w:t xml:space="preserve"> lo cuál haría cada vez más difícil la expansión del sistema.</w:t>
       </w:r>
+    </w:p>
+    <w:p>
+      <w:pPr>
+        <w:pStyle w:val="Prrafodelista"/>
+      </w:pPr>
+    </w:p>
+    <w:p>
+      <w:pPr>
+        <w:pStyle w:val="Prrafodelista"/>
+        <w:ind w:firstLine="696"/>
+      </w:pPr>
+      <w:r>
+        <w:t xml:space="preserve">Con respecto al precio final decidimos por una cuestión de lógica que es responsabilidad de la prenda y no del negocio saber su precio y como esta varía </w:t>
+      </w:r>
+      <w:r>
+        <w:rPr>
+          <w:u w:val="single"/>
+        </w:rPr>
+        <w:t>dependiendo</w:t>
+      </w:r>
+      <w:r>
+        <w:t xml:space="preserve"> del precio fijo del negocio se le pasa por parámetro en que negocio se </w:t>
+      </w:r>
+      <w:proofErr w:type="spellStart"/>
+      <w:r>
+        <w:t>esta</w:t>
+      </w:r>
+      <w:proofErr w:type="spellEnd"/>
+      <w:r>
+        <w:t xml:space="preserve"> vendiendo.</w:t>
+      </w:r>
+    </w:p>
+    <w:p>
+      <w:pPr>
+        <w:pStyle w:val="Prrafodelista"/>
+        <w:ind w:firstLine="696"/>
+      </w:pPr>
+    </w:p>
+    <w:p>
+      <w:pPr>
+        <w:pStyle w:val="Prrafodelista"/>
+        <w:ind w:firstLine="696"/>
+      </w:pPr>
       <w:bookmarkStart w:id="0" w:name="_GoBack"/>
       <w:bookmarkEnd w:id="0"/>
     </w:p>
@@ -164,6 +227,127 @@
     </w:sectPr>
   </w:body>
 </w:document>
+</file>
+
+<file path=word/numbering.xml><?xml version="1.0" encoding="utf-8"?>
+<w:numbering xmlns:wpc="http://schemas.microsoft.com/office/word/2010/wordprocessingCanvas" xmlns:mc="http://schemas.openxmlformats.org/markup-compatibility/2006" xmlns:o="urn:schemas-microsoft-com:office:office" xmlns:r="http://schemas.openxmlformats.org/officeDocument/2006/relationships" xmlns:m="http://schemas.openxmlformats.org/officeDocument/2006/math" xmlns:v="urn:schemas-microsoft-com:vml" xmlns:wp14="http://schemas.microsoft.com/office/word/2010/wordprocessingDrawing" xmlns:wp="http://schemas.openxmlformats.org/drawingml/2006/wordprocessingDrawing" xmlns:w10="urn:schemas-microsoft-com:office:word" xmlns:w="http://schemas.openxmlformats.org/wordprocessingml/2006/main" xmlns:w14="http://schemas.microsoft.com/office/word/2010/wordml" xmlns:w15="http://schemas.microsoft.com/office/word/2012/wordml" xmlns:wpg="http://schemas.microsoft.com/office/word/2010/wordprocessingGroup" xmlns:wpi="http://schemas.microsoft.com/office/word/2010/wordprocessingInk" xmlns:wne="http://schemas.microsoft.com/office/word/2006/wordml" xmlns:wps="http://schemas.microsoft.com/office/word/2010/wordprocessingShape" mc:Ignorable="w14 w15 wp14">
+  <w:abstractNum w:abstractNumId="0">
+    <w:nsid w:val="37CA0B52"/>
+    <w:multiLevelType w:val="hybridMultilevel"/>
+    <w:tmpl w:val="DADE2F84"/>
+    <w:lvl w:ilvl="0" w:tplc="2C0A0001">
+      <w:start w:val="1"/>
+      <w:numFmt w:val="bullet"/>
+      <w:lvlText w:val=""/>
+      <w:lvlJc w:val="left"/>
+      <w:pPr>
+        <w:ind w:left="720" w:hanging="360"/>
+      </w:pPr>
+      <w:rPr>
+        <w:rFonts w:ascii="Symbol" w:hAnsi="Symbol" w:hint="default"/>
+      </w:rPr>
+    </w:lvl>
+    <w:lvl w:ilvl="1" w:tplc="2C0A0003" w:tentative="1">
+      <w:start w:val="1"/>
+      <w:numFmt w:val="bullet"/>
+      <w:lvlText w:val="o"/>
+      <w:lvlJc w:val="left"/>
+      <w:pPr>
+        <w:ind w:left="1440" w:hanging="360"/>
+      </w:pPr>
+      <w:rPr>
+        <w:rFonts w:ascii="Courier New" w:hAnsi="Courier New" w:cs="Courier New" w:hint="default"/>
+      </w:rPr>
+    </w:lvl>
+    <w:lvl w:ilvl="2" w:tplc="2C0A0005" w:tentative="1">
+      <w:start w:val="1"/>
+      <w:numFmt w:val="bullet"/>
+      <w:lvlText w:val=""/>
+      <w:lvlJc w:val="left"/>
+      <w:pPr>
+        <w:ind w:left="2160" w:hanging="360"/>
+      </w:pPr>
+      <w:rPr>
+        <w:rFonts w:ascii="Wingdings" w:hAnsi="Wingdings" w:hint="default"/>
+      </w:rPr>
+    </w:lvl>
+    <w:lvl w:ilvl="3" w:tplc="2C0A0001" w:tentative="1">
+      <w:start w:val="1"/>
+      <w:numFmt w:val="bullet"/>
+      <w:lvlText w:val=""/>
+      <w:lvlJc w:val="left"/>
+      <w:pPr>
+        <w:ind w:left="2880" w:hanging="360"/>
+      </w:pPr>
+      <w:rPr>
+        <w:rFonts w:ascii="Symbol" w:hAnsi="Symbol" w:hint="default"/>
+      </w:rPr>
+    </w:lvl>
+    <w:lvl w:ilvl="4" w:tplc="2C0A0003" w:tentative="1">
+      <w:start w:val="1"/>
+      <w:numFmt w:val="bullet"/>
+      <w:lvlText w:val="o"/>
+      <w:lvlJc w:val="left"/>
+      <w:pPr>
+        <w:ind w:left="3600" w:hanging="360"/>
+      </w:pPr>
+      <w:rPr>
+        <w:rFonts w:ascii="Courier New" w:hAnsi="Courier New" w:cs="Courier New" w:hint="default"/>
+      </w:rPr>
+    </w:lvl>
+    <w:lvl w:ilvl="5" w:tplc="2C0A0005" w:tentative="1">
+      <w:start w:val="1"/>
+      <w:numFmt w:val="bullet"/>
+      <w:lvlText w:val=""/>
+      <w:lvlJc w:val="left"/>
+      <w:pPr>
+        <w:ind w:left="4320" w:hanging="360"/>
+      </w:pPr>
+      <w:rPr>
+        <w:rFonts w:ascii="Wingdings" w:hAnsi="Wingdings" w:hint="default"/>
+      </w:rPr>
+    </w:lvl>
+    <w:lvl w:ilvl="6" w:tplc="2C0A0001" w:tentative="1">
+      <w:start w:val="1"/>
+      <w:numFmt w:val="bullet"/>
+      <w:lvlText w:val=""/>
+      <w:lvlJc w:val="left"/>
+      <w:pPr>
+        <w:ind w:left="5040" w:hanging="360"/>
+      </w:pPr>
+      <w:rPr>
+        <w:rFonts w:ascii="Symbol" w:hAnsi="Symbol" w:hint="default"/>
+      </w:rPr>
+    </w:lvl>
+    <w:lvl w:ilvl="7" w:tplc="2C0A0003" w:tentative="1">
+      <w:start w:val="1"/>
+      <w:numFmt w:val="bullet"/>
+      <w:lvlText w:val="o"/>
+      <w:lvlJc w:val="left"/>
+      <w:pPr>
+        <w:ind w:left="5760" w:hanging="360"/>
+      </w:pPr>
+      <w:rPr>
+        <w:rFonts w:ascii="Courier New" w:hAnsi="Courier New" w:cs="Courier New" w:hint="default"/>
+      </w:rPr>
+    </w:lvl>
+    <w:lvl w:ilvl="8" w:tplc="2C0A0005" w:tentative="1">
+      <w:start w:val="1"/>
+      <w:numFmt w:val="bullet"/>
+      <w:lvlText w:val=""/>
+      <w:lvlJc w:val="left"/>
+      <w:pPr>
+        <w:ind w:left="6480" w:hanging="360"/>
+      </w:pPr>
+      <w:rPr>
+        <w:rFonts w:ascii="Wingdings" w:hAnsi="Wingdings" w:hint="default"/>
+      </w:rPr>
+    </w:lvl>
+  </w:abstractNum>
+  <w:num w:numId="1">
+    <w:abstractNumId w:val="0"/>
+  </w:num>
+</w:numbering>
 </file>
 
 <file path=word/styles.xml><?xml version="1.0" encoding="utf-8"?>
@@ -587,6 +771,17 @@
     <w:semiHidden/>
     <w:unhideWhenUsed/>
   </w:style>
+  <w:style w:type="paragraph" w:styleId="Prrafodelista">
+    <w:name w:val="List Paragraph"/>
+    <w:basedOn w:val="Normal"/>
+    <w:uiPriority w:val="34"/>
+    <w:qFormat/>
+    <w:rsid w:val="00FB62D1"/>
+    <w:pPr>
+      <w:ind w:left="720"/>
+      <w:contextualSpacing/>
+    </w:pPr>
+  </w:style>
 </w:styles>
 </file>
 

</xml_diff>